<commit_message>
the best git comment
</commit_message>
<xml_diff>
--- a/ToDoJarekFinal.docx
+++ b/ToDoJarekFinal.docx
@@ -130,13 +130,22 @@
           <w:color w:val="00B050"/>
           <w:lang w:val="en-US"/>
         </w:rPr>
-        <w:t xml:space="preserve"> stop movement / attack etc</w:t>
-      </w:r>
+        <w:t xml:space="preserve"> stop movement / attack </w:t>
+      </w:r>
+      <w:proofErr w:type="spellStart"/>
       <w:r>
         <w:rPr>
           <w:color w:val="00B050"/>
           <w:lang w:val="en-US"/>
         </w:rPr>
+        <w:t>etc</w:t>
+      </w:r>
+      <w:proofErr w:type="spellEnd"/>
+      <w:r>
+        <w:rPr>
+          <w:color w:val="00B050"/>
+          <w:lang w:val="en-US"/>
+        </w:rPr>
         <w:t xml:space="preserve">, doble tab, </w:t>
       </w:r>
       <w:r>
@@ -144,8 +153,17 @@
           <w:color w:val="00B050"/>
           <w:lang w:val="en-US"/>
         </w:rPr>
-        <w:t>animation change at once</w:t>
-      </w:r>
+        <w:t xml:space="preserve">animation change at </w:t>
+      </w:r>
+      <w:proofErr w:type="gramStart"/>
+      <w:r>
+        <w:rPr>
+          <w:color w:val="00B050"/>
+          <w:lang w:val="en-US"/>
+        </w:rPr>
+        <w:t>once</w:t>
+      </w:r>
+      <w:proofErr w:type="gramEnd"/>
     </w:p>
     <w:p>
       <w:pPr>
@@ -233,6 +251,7 @@
           <w:lang w:val="en-US"/>
         </w:rPr>
       </w:pPr>
+      <w:proofErr w:type="gramStart"/>
       <w:r>
         <w:rPr>
           <w:color w:val="00B050"/>
@@ -254,6 +273,7 @@
         </w:rPr>
         <w:t>angle</w:t>
       </w:r>
+      <w:proofErr w:type="gramEnd"/>
     </w:p>
     <w:p>
       <w:pPr>
@@ -274,36 +294,24 @@
           <w:color w:val="00B050"/>
           <w:lang w:val="en-US"/>
         </w:rPr>
-        <w:t>shot charge</w:t>
+        <w:t xml:space="preserve">shot charge + </w:t>
       </w:r>
       <w:r>
         <w:rPr>
           <w:color w:val="00B050"/>
           <w:lang w:val="en-US"/>
         </w:rPr>
-        <w:t xml:space="preserve"> </w:t>
-      </w:r>
+        <w:t xml:space="preserve">CHECK TAB BEHAVIOR + stop </w:t>
+      </w:r>
+      <w:proofErr w:type="gramStart"/>
       <w:r>
         <w:rPr>
           <w:color w:val="00B050"/>
           <w:lang w:val="en-US"/>
         </w:rPr>
-        <w:t xml:space="preserve">+ </w:t>
-      </w:r>
-      <w:r>
-        <w:rPr>
-          <w:color w:val="00B050"/>
-          <w:lang w:val="en-US"/>
-        </w:rPr>
-        <w:t>CHECK TAB BEHAVIOR</w:t>
-      </w:r>
-      <w:r>
-        <w:rPr>
-          <w:color w:val="00B050"/>
-          <w:lang w:val="en-US"/>
-        </w:rPr>
-        <w:t xml:space="preserve"> + stop movement</w:t>
-      </w:r>
+        <w:t>movement</w:t>
+      </w:r>
+      <w:proofErr w:type="gramEnd"/>
     </w:p>
     <w:p>
       <w:pPr>
@@ -324,7 +332,39 @@
           <w:color w:val="FF0000"/>
           <w:lang w:val="en-US"/>
         </w:rPr>
-        <w:t>melee attack , dynamit + mine</w:t>
+        <w:t xml:space="preserve">melee </w:t>
+      </w:r>
+      <w:proofErr w:type="gramStart"/>
+      <w:r>
+        <w:rPr>
+          <w:color w:val="FF0000"/>
+          <w:lang w:val="en-US"/>
+        </w:rPr>
+        <w:t>attack ,</w:t>
+      </w:r>
+      <w:proofErr w:type="gramEnd"/>
+      <w:r>
+        <w:rPr>
+          <w:color w:val="FF0000"/>
+          <w:lang w:val="en-US"/>
+        </w:rPr>
+        <w:t xml:space="preserve"> </w:t>
+      </w:r>
+      <w:proofErr w:type="spellStart"/>
+      <w:r>
+        <w:rPr>
+          <w:color w:val="FF0000"/>
+          <w:lang w:val="en-US"/>
+        </w:rPr>
+        <w:t>dynamit</w:t>
+      </w:r>
+      <w:proofErr w:type="spellEnd"/>
+      <w:r>
+        <w:rPr>
+          <w:color w:val="FF0000"/>
+          <w:lang w:val="en-US"/>
+        </w:rPr>
+        <w:t xml:space="preserve"> + mine</w:t>
       </w:r>
     </w:p>
     <w:p>
@@ -346,8 +386,17 @@
           <w:color w:val="FF0000"/>
           <w:lang w:val="en-US"/>
         </w:rPr>
-        <w:t>play attack animation</w:t>
-      </w:r>
+        <w:t xml:space="preserve">play attack </w:t>
+      </w:r>
+      <w:proofErr w:type="gramStart"/>
+      <w:r>
+        <w:rPr>
+          <w:color w:val="FF0000"/>
+          <w:lang w:val="en-US"/>
+        </w:rPr>
+        <w:t>animation</w:t>
+      </w:r>
+      <w:proofErr w:type="gramEnd"/>
     </w:p>
     <w:p>
       <w:pPr>
@@ -379,7 +428,23 @@
           <w:color w:val="FF0000"/>
           <w:lang w:val="en-US"/>
         </w:rPr>
-        <w:t>missile + explotion sprite</w:t>
+        <w:t xml:space="preserve">missile + </w:t>
+      </w:r>
+      <w:proofErr w:type="spellStart"/>
+      <w:r>
+        <w:rPr>
+          <w:color w:val="FF0000"/>
+          <w:lang w:val="en-US"/>
+        </w:rPr>
+        <w:t>explotion</w:t>
+      </w:r>
+      <w:proofErr w:type="spellEnd"/>
+      <w:r>
+        <w:rPr>
+          <w:color w:val="FF0000"/>
+          <w:lang w:val="en-US"/>
+        </w:rPr>
+        <w:t xml:space="preserve"> sprite</w:t>
       </w:r>
       <w:r>
         <w:rPr>
@@ -443,8 +508,17 @@
           <w:color w:val="0070C0"/>
           <w:lang w:val="en-US"/>
         </w:rPr>
-        <w:t>change turn after hit and damage applied</w:t>
-      </w:r>
+        <w:t xml:space="preserve">change turn after hit and damage </w:t>
+      </w:r>
+      <w:proofErr w:type="gramStart"/>
+      <w:r>
+        <w:rPr>
+          <w:color w:val="0070C0"/>
+          <w:lang w:val="en-US"/>
+        </w:rPr>
+        <w:t>applied</w:t>
+      </w:r>
+      <w:proofErr w:type="gramEnd"/>
     </w:p>
     <w:p>
       <w:pPr>
@@ -472,6 +546,7 @@
         </w:rPr>
         <w:t>imer</w:t>
       </w:r>
+      <w:proofErr w:type="gramStart"/>
       <w:r>
         <w:rPr>
           <w:color w:val="0070C0"/>
@@ -484,7 +559,15 @@
           <w:color w:val="0070C0"/>
           <w:lang w:val="en-US"/>
         </w:rPr>
-        <w:t xml:space="preserve"> end of the turn</w:t>
+        <w:t xml:space="preserve"> end</w:t>
+      </w:r>
+      <w:proofErr w:type="gramEnd"/>
+      <w:r>
+        <w:rPr>
+          <w:color w:val="0070C0"/>
+          <w:lang w:val="en-US"/>
+        </w:rPr>
+        <w:t xml:space="preserve"> of the turn</w:t>
       </w:r>
       <w:r>
         <w:rPr>
@@ -782,7 +865,21 @@
         <w:rPr>
           <w:lang w:val="en-US"/>
         </w:rPr>
-        <w:t xml:space="preserve">UI team health , wind , </w:t>
+        <w:t xml:space="preserve">UI team </w:t>
+      </w:r>
+      <w:proofErr w:type="gramStart"/>
+      <w:r>
+        <w:rPr>
+          <w:lang w:val="en-US"/>
+        </w:rPr>
+        <w:t>health ,</w:t>
+      </w:r>
+      <w:proofErr w:type="gramEnd"/>
+      <w:r>
+        <w:rPr>
+          <w:lang w:val="en-US"/>
+        </w:rPr>
+        <w:t xml:space="preserve"> wind , </w:t>
       </w:r>
       <w:r>
         <w:rPr>
@@ -808,14 +905,28 @@
         <w:rPr>
           <w:lang w:val="en-US"/>
         </w:rPr>
-        <w:t xml:space="preserve"> go up down, wind, collision,</w:t>
-      </w:r>
-      <w:r>
-        <w:rPr>
-          <w:lang w:val="en-US"/>
-        </w:rPr>
         <w:t xml:space="preserve"> </w:t>
       </w:r>
+      <w:proofErr w:type="gramStart"/>
+      <w:r>
+        <w:rPr>
+          <w:lang w:val="en-US"/>
+        </w:rPr>
+        <w:t>go</w:t>
+      </w:r>
+      <w:proofErr w:type="gramEnd"/>
+      <w:r>
+        <w:rPr>
+          <w:lang w:val="en-US"/>
+        </w:rPr>
+        <w:t xml:space="preserve"> up down, wind, collision,</w:t>
+      </w:r>
+      <w:r>
+        <w:rPr>
+          <w:lang w:val="en-US"/>
+        </w:rPr>
+        <w:t xml:space="preserve"> </w:t>
+      </w:r>
       <w:r>
         <w:rPr>
           <w:lang w:val="en-US"/>
@@ -858,13 +969,27 @@
         <w:rPr>
           <w:lang w:val="en-US"/>
         </w:rPr>
-        <w:t xml:space="preserve">Win Condition </w:t>
-      </w:r>
-      <w:r>
-        <w:rPr>
-          <w:lang w:val="en-US"/>
-        </w:rPr>
-        <w:t xml:space="preserve"> animation of joy and display team name</w:t>
+        <w:t xml:space="preserve">Win </w:t>
+      </w:r>
+      <w:proofErr w:type="gramStart"/>
+      <w:r>
+        <w:rPr>
+          <w:lang w:val="en-US"/>
+        </w:rPr>
+        <w:t xml:space="preserve">Condition </w:t>
+      </w:r>
+      <w:r>
+        <w:rPr>
+          <w:lang w:val="en-US"/>
+        </w:rPr>
+        <w:t xml:space="preserve"> animation</w:t>
+      </w:r>
+      <w:proofErr w:type="gramEnd"/>
+      <w:r>
+        <w:rPr>
+          <w:lang w:val="en-US"/>
+        </w:rPr>
+        <w:t xml:space="preserve"> of joy and display team name</w:t>
       </w:r>
     </w:p>
     <w:p>
@@ -901,8 +1026,17 @@
           <w:color w:val="00B050"/>
           <w:lang w:val="en-US"/>
         </w:rPr>
-        <w:t xml:space="preserve"> fix</w:t>
-      </w:r>
+        <w:t xml:space="preserve"> </w:t>
+      </w:r>
+      <w:proofErr w:type="gramStart"/>
+      <w:r>
+        <w:rPr>
+          <w:color w:val="00B050"/>
+          <w:lang w:val="en-US"/>
+        </w:rPr>
+        <w:t>fix</w:t>
+      </w:r>
+      <w:proofErr w:type="gramEnd"/>
     </w:p>
     <w:p>
       <w:pPr>
@@ -917,12 +1051,28 @@
         </w:rPr>
         <w:t xml:space="preserve">Code </w:t>
       </w:r>
-      <w:r>
-        <w:rPr>
-          <w:lang w:val="en-US"/>
-        </w:rPr>
-        <w:t>refactor.</w:t>
-      </w:r>
+      <w:proofErr w:type="gramStart"/>
+      <w:r>
+        <w:rPr>
+          <w:lang w:val="en-US"/>
+        </w:rPr>
+        <w:t>refactor</w:t>
+      </w:r>
+      <w:proofErr w:type="gramEnd"/>
+      <w:r>
+        <w:rPr>
+          <w:lang w:val="en-US"/>
+        </w:rPr>
+        <w:t>.</w:t>
+      </w:r>
+    </w:p>
+    <w:p>
+      <w:pPr>
+        <w:spacing w:after="0"/>
+        <w:rPr>
+          <w:lang w:val="en-US"/>
+        </w:rPr>
+      </w:pPr>
     </w:p>
     <w:p>
       <w:pPr>
@@ -1066,22 +1216,17 @@
           <w:color w:val="000000" w:themeColor="text1"/>
           <w:lang w:val="en-US"/>
         </w:rPr>
-        <w:t xml:space="preserve">Camera </w:t>
-      </w:r>
-      <w:r>
-        <w:rPr>
-          <w:color w:val="000000" w:themeColor="text1"/>
-          <w:lang w:val="en-US"/>
-        </w:rPr>
-        <w:t>scrolls</w:t>
-      </w:r>
-      <w:r>
-        <w:rPr>
-          <w:color w:val="000000" w:themeColor="text1"/>
-          <w:lang w:val="en-US"/>
-        </w:rPr>
-        <w:t xml:space="preserve"> to center of current player   </w:t>
-      </w:r>
+        <w:t xml:space="preserve">Show current player turn </w:t>
+      </w:r>
+      <w:proofErr w:type="gramStart"/>
+      <w:r>
+        <w:rPr>
+          <w:color w:val="000000" w:themeColor="text1"/>
+          <w:lang w:val="en-US"/>
+        </w:rPr>
+        <w:t>arrow</w:t>
+      </w:r>
+      <w:proofErr w:type="gramEnd"/>
     </w:p>
     <w:p>
       <w:pPr>

</xml_diff>